<commit_message>
generate pdf from word using aspose
</commit_message>
<xml_diff>
--- a/TestingLibraries/wwwroot/SyndicationInterestCertificate.docx
+++ b/TestingLibraries/wwwroot/SyndicationInterestCertificate.docx
@@ -61,7 +61,15 @@
               </w:tabs>
             </w:pPr>
             <w:r>
-              <w:t>{mortgageAmountData}</w:t>
+              <w:t>{</w:t>
+            </w:r>
+            <w:proofErr w:type="spellStart"/>
+            <w:r>
+              <w:t>mortgageAmountData</w:t>
+            </w:r>
+            <w:proofErr w:type="spellEnd"/>
+            <w:r>
+              <w:t>}</w:t>
             </w:r>
           </w:p>
         </w:tc>
@@ -95,7 +103,15 @@
               </w:tabs>
             </w:pPr>
             <w:r>
-              <w:t>{borrowerNameData}</w:t>
+              <w:t>{</w:t>
+            </w:r>
+            <w:proofErr w:type="spellStart"/>
+            <w:r>
+              <w:t>borrowerNameData</w:t>
+            </w:r>
+            <w:proofErr w:type="spellEnd"/>
+            <w:r>
+              <w:t>}</w:t>
             </w:r>
           </w:p>
         </w:tc>
@@ -129,7 +145,15 @@
               </w:tabs>
             </w:pPr>
             <w:r>
-              <w:t>{propertyAddressData}</w:t>
+              <w:t>{</w:t>
+            </w:r>
+            <w:proofErr w:type="spellStart"/>
+            <w:r>
+              <w:t>propertyAddressData</w:t>
+            </w:r>
+            <w:proofErr w:type="spellEnd"/>
+            <w:r>
+              <w:t>}</w:t>
             </w:r>
           </w:p>
         </w:tc>
@@ -163,7 +187,15 @@
               </w:tabs>
             </w:pPr>
             <w:r>
-              <w:t>{pidData}</w:t>
+              <w:t>{</w:t>
+            </w:r>
+            <w:proofErr w:type="spellStart"/>
+            <w:r>
+              <w:t>pidData</w:t>
+            </w:r>
+            <w:proofErr w:type="spellEnd"/>
+            <w:r>
+              <w:t>}</w:t>
             </w:r>
           </w:p>
         </w:tc>
@@ -197,7 +229,15 @@
               </w:tabs>
             </w:pPr>
             <w:r>
-              <w:t>{crnData}</w:t>
+              <w:t>{</w:t>
+            </w:r>
+            <w:proofErr w:type="spellStart"/>
+            <w:r>
+              <w:t>crnData</w:t>
+            </w:r>
+            <w:proofErr w:type="spellEnd"/>
+            <w:r>
+              <w:t>}</w:t>
             </w:r>
           </w:p>
         </w:tc>
@@ -231,7 +271,15 @@
               </w:tabs>
             </w:pPr>
             <w:r>
-              <w:t>{interestRateData}</w:t>
+              <w:t>{</w:t>
+            </w:r>
+            <w:proofErr w:type="spellStart"/>
+            <w:r>
+              <w:t>interestRateData</w:t>
+            </w:r>
+            <w:proofErr w:type="spellEnd"/>
+            <w:r>
+              <w:t>}</w:t>
             </w:r>
           </w:p>
         </w:tc>
@@ -265,17 +313,27 @@
               </w:tabs>
             </w:pPr>
             <w:r>
-              <w:t>{maturityDayData}</w:t>
+              <w:t>{</w:t>
+            </w:r>
+            <w:proofErr w:type="spellStart"/>
+            <w:r>
+              <w:t>maturityDayData</w:t>
+            </w:r>
+            <w:proofErr w:type="spellEnd"/>
+            <w:r>
+              <w:t>}</w:t>
             </w:r>
             <w:r>
               <w:t xml:space="preserve"> </w:t>
             </w:r>
+            <w:proofErr w:type="spellStart"/>
             <w:r>
               <w:rPr>
                 <w:vertAlign w:val="superscript"/>
               </w:rPr>
               <w:t>th</w:t>
             </w:r>
+            <w:proofErr w:type="spellEnd"/>
             <w:r>
               <w:t xml:space="preserve"> day of each calendar month</w:t>
             </w:r>
@@ -377,7 +435,15 @@
               </w:tabs>
             </w:pPr>
             <w:r>
-              <w:t>{totalNumberOfUnitsData}</w:t>
+              <w:t>{</w:t>
+            </w:r>
+            <w:proofErr w:type="spellStart"/>
+            <w:r>
+              <w:t>totalNumberOfUnitsData</w:t>
+            </w:r>
+            <w:proofErr w:type="spellEnd"/>
+            <w:r>
+              <w:t>}</w:t>
             </w:r>
           </w:p>
         </w:tc>
@@ -422,7 +488,23 @@
                 <w:rStyle w:val="Prompt"/>
                 <w:color w:val="auto"/>
               </w:rPr>
-              <w:t>{unitsInvestedData}</w:t>
+              <w:t>{</w:t>
+            </w:r>
+            <w:proofErr w:type="spellStart"/>
+            <w:r>
+              <w:rPr>
+                <w:rStyle w:val="Prompt"/>
+                <w:color w:val="auto"/>
+              </w:rPr>
+              <w:t>unitsInvestedData</w:t>
+            </w:r>
+            <w:proofErr w:type="spellEnd"/>
+            <w:r>
+              <w:rPr>
+                <w:rStyle w:val="Prompt"/>
+                <w:color w:val="auto"/>
+              </w:rPr>
+              <w:t>}</w:t>
             </w:r>
             <w:r>
               <w:rPr>
@@ -436,7 +518,23 @@
                 <w:rStyle w:val="Prompt"/>
                 <w:color w:val="auto"/>
               </w:rPr>
-              <w:t>{percentageInvestedData}</w:t>
+              <w:t>{</w:t>
+            </w:r>
+            <w:proofErr w:type="spellStart"/>
+            <w:r>
+              <w:rPr>
+                <w:rStyle w:val="Prompt"/>
+                <w:color w:val="auto"/>
+              </w:rPr>
+              <w:t>percentageInvestedData</w:t>
+            </w:r>
+            <w:proofErr w:type="spellEnd"/>
+            <w:r>
+              <w:rPr>
+                <w:rStyle w:val="Prompt"/>
+                <w:color w:val="auto"/>
+              </w:rPr>
+              <w:t>}</w:t>
             </w:r>
             <w:r>
               <w:rPr>
@@ -576,7 +674,15 @@
         <w:t xml:space="preserve"> and </w:t>
       </w:r>
       <w:r>
-        <w:t xml:space="preserve">{trusteeNameData} </w:t>
+        <w:t>{</w:t>
+      </w:r>
+      <w:proofErr w:type="spellStart"/>
+      <w:r>
+        <w:t>trusteeNameData</w:t>
+      </w:r>
+      <w:proofErr w:type="spellEnd"/>
+      <w:r>
+        <w:t xml:space="preserve">} </w:t>
       </w:r>
       <w:r>
         <w:t xml:space="preserve">(the </w:t>
@@ -769,7 +875,15 @@
         <w:t xml:space="preserve">s are issuable only in denominations of </w:t>
       </w:r>
       <w:r>
-        <w:t>{totalUnitsAmountData}</w:t>
+        <w:t>{</w:t>
+      </w:r>
+      <w:proofErr w:type="spellStart"/>
+      <w:r>
+        <w:t>totalUnitsAmountData</w:t>
+      </w:r>
+      <w:proofErr w:type="spellEnd"/>
+      <w:r>
+        <w:t>}</w:t>
       </w:r>
       <w:r>
         <w:t xml:space="preserve"> a</w:t>
@@ -828,12 +942,21 @@
       <w:r>
         <w:t xml:space="preserve">will rank </w:t>
       </w:r>
+      <w:proofErr w:type="spellStart"/>
       <w:r>
         <w:rPr>
           <w:i/>
           <w:iCs/>
         </w:rPr>
-        <w:t>pari passu</w:t>
+        <w:t>pari</w:t>
+      </w:r>
+      <w:proofErr w:type="spellEnd"/>
+      <w:r>
+        <w:rPr>
+          <w:i/>
+          <w:iCs/>
+        </w:rPr>
+        <w:t xml:space="preserve"> passu</w:t>
       </w:r>
       <w:r>
         <w:t xml:space="preserve"> with each other </w:t>
@@ -956,7 +1079,15 @@
         <w:t>Syndication Interest</w:t>
       </w:r>
       <w:r>
-        <w:t xml:space="preserve"> Certificate may be transferred only upon compliance with such reasonable requirements as to the Trustee or other Registrar may prescribe, and such transfer shall be duly noted thereon by the Trustee or other Registrar.</w:t>
+        <w:t xml:space="preserve"> Certificate may be transferred only upon compliance with such reasonable requirements as to the Trustee or other Registrar may prescribe, and such transfer shall be </w:t>
+      </w:r>
+      <w:proofErr w:type="gramStart"/>
+      <w:r>
+        <w:t>duly noted</w:t>
+      </w:r>
+      <w:proofErr w:type="gramEnd"/>
+      <w:r>
+        <w:t xml:space="preserve"> thereon by the Trustee or other Registrar.</w:t>
       </w:r>
     </w:p>
     <w:p>
@@ -1131,14 +1262,16 @@
               <w:rPr>
                 <w:rFonts w:eastAsia="Times New Roman"/>
               </w:rPr>
-              <w:t>{sig_</w:t>
+              <w:t>{</w:t>
             </w:r>
+            <w:proofErr w:type="spellStart"/>
             <w:r>
               <w:rPr>
                 <w:rFonts w:eastAsia="Times New Roman"/>
               </w:rPr>
-              <w:t>trustee</w:t>
+              <w:t>sig_trustee</w:t>
             </w:r>
+            <w:proofErr w:type="spellEnd"/>
             <w:r>
               <w:rPr>
                 <w:rFonts w:eastAsia="Times New Roman"/>

</xml_diff>